<commit_message>
Exp 5 and 6 added
</commit_message>
<xml_diff>
--- a/Exp-5.docx
+++ b/Exp-5.docx
@@ -157,7 +157,31 @@
           <w:szCs w:val="24"/>
           <w:lang w:val="en-IN"/>
         </w:rPr>
-        <w:t> projects, making the development process more efficient and reliable.</w:t>
+        <w:t> projects, making the development process more efficient and reliable</w:t>
+      </w:r>
+      <w:r>
+        <w:rPr>
+          <w:sz w:val="24"/>
+          <w:szCs w:val="24"/>
+          <w:lang w:val="en-IN"/>
+        </w:rPr>
+        <w:t>.</w:t>
+      </w:r>
+      <w:r>
+        <w:rPr>
+          <w:sz w:val="24"/>
+          <w:szCs w:val="24"/>
+          <w:lang w:val="en-IN"/>
+        </w:rPr>
+        <w:t xml:space="preserve"> </w:t>
+      </w:r>
+      <w:r>
+        <w:rPr>
+          <w:sz w:val="24"/>
+          <w:szCs w:val="24"/>
+          <w:lang w:val="en-IN"/>
+        </w:rPr>
+        <w:t>Jenkins integrates with Git, Docker, Kubernetes, AWS, Maven, Gradle, and many other tools.</w:t>
       </w:r>
     </w:p>
     <w:p>
@@ -306,6 +330,136 @@
           <w:lang w:val="en-IN"/>
         </w:rPr>
         <w:t>: Jenkins can run on various platforms such as Windows, Linux, macOS, and others.</w:t>
+      </w:r>
+    </w:p>
+    <w:p>
+      <w:pPr>
+        <w:spacing w:line="276" w:lineRule="auto"/>
+        <w:rPr>
+          <w:b/>
+          <w:bCs/>
+          <w:sz w:val="24"/>
+          <w:szCs w:val="24"/>
+          <w:lang w:val="en-IN"/>
+        </w:rPr>
+      </w:pPr>
+      <w:r>
+        <w:rPr>
+          <w:b/>
+          <w:bCs/>
+          <w:sz w:val="24"/>
+          <w:szCs w:val="24"/>
+          <w:lang w:val="en-IN"/>
+        </w:rPr>
+        <w:t>Use Cases of Jenkins:</w:t>
+      </w:r>
+    </w:p>
+    <w:p>
+      <w:pPr>
+        <w:spacing w:line="276" w:lineRule="auto"/>
+        <w:rPr>
+          <w:sz w:val="24"/>
+          <w:szCs w:val="24"/>
+          <w:lang w:val="en-IN"/>
+        </w:rPr>
+      </w:pPr>
+      <w:r>
+        <w:rPr>
+          <w:rFonts w:ascii="Segoe UI Symbol" w:hAnsi="Segoe UI Symbol" w:cs="Segoe UI Symbol"/>
+          <w:sz w:val="24"/>
+          <w:szCs w:val="24"/>
+          <w:lang w:val="en-IN"/>
+        </w:rPr>
+        <w:t>✔</w:t>
+      </w:r>
+      <w:r>
+        <w:rPr>
+          <w:sz w:val="24"/>
+          <w:szCs w:val="24"/>
+          <w:lang w:val="en-IN"/>
+        </w:rPr>
+        <w:t>Automating software builds</w:t>
+      </w:r>
+    </w:p>
+    <w:p>
+      <w:pPr>
+        <w:spacing w:line="276" w:lineRule="auto"/>
+        <w:rPr>
+          <w:sz w:val="24"/>
+          <w:szCs w:val="24"/>
+          <w:lang w:val="en-IN"/>
+        </w:rPr>
+      </w:pPr>
+      <w:r>
+        <w:rPr>
+          <w:rFonts w:ascii="Segoe UI Symbol" w:hAnsi="Segoe UI Symbol" w:cs="Segoe UI Symbol"/>
+          <w:sz w:val="24"/>
+          <w:szCs w:val="24"/>
+          <w:lang w:val="en-IN"/>
+        </w:rPr>
+        <w:t>✔</w:t>
+      </w:r>
+      <w:r>
+        <w:rPr>
+          <w:sz w:val="24"/>
+          <w:szCs w:val="24"/>
+          <w:lang w:val="en-IN"/>
+        </w:rPr>
+        <w:t>Running tests and generating reports</w:t>
+      </w:r>
+    </w:p>
+    <w:p>
+      <w:pPr>
+        <w:spacing w:line="276" w:lineRule="auto"/>
+        <w:rPr>
+          <w:sz w:val="24"/>
+          <w:szCs w:val="24"/>
+          <w:lang w:val="en-IN"/>
+        </w:rPr>
+      </w:pPr>
+      <w:r>
+        <w:rPr>
+          <w:rFonts w:ascii="Segoe UI Symbol" w:hAnsi="Segoe UI Symbol" w:cs="Segoe UI Symbol"/>
+          <w:sz w:val="24"/>
+          <w:szCs w:val="24"/>
+          <w:lang w:val="en-IN"/>
+        </w:rPr>
+        <w:t>✔</w:t>
+      </w:r>
+      <w:r>
+        <w:rPr>
+          <w:sz w:val="24"/>
+          <w:szCs w:val="24"/>
+          <w:lang w:val="en-IN"/>
+        </w:rPr>
+        <w:t>Deploying applications automatically</w:t>
+      </w:r>
+    </w:p>
+    <w:p>
+      <w:pPr>
+        <w:spacing w:line="276" w:lineRule="auto"/>
+        <w:rPr>
+          <w:sz w:val="24"/>
+          <w:szCs w:val="24"/>
+          <w:lang w:val="en-IN"/>
+        </w:rPr>
+      </w:pPr>
+      <w:r>
+        <w:rPr>
+          <w:rFonts w:ascii="Segoe UI Symbol" w:hAnsi="Segoe UI Symbol" w:cs="Segoe UI Symbol"/>
+          <w:sz w:val="24"/>
+          <w:szCs w:val="24"/>
+          <w:lang w:val="en-IN"/>
+        </w:rPr>
+        <w:t>✔</w:t>
+      </w:r>
+      <w:r>
+        <w:rPr>
+          <w:sz w:val="24"/>
+          <w:szCs w:val="24"/>
+          <w:lang w:val="en-IN"/>
+        </w:rPr>
+        <w:t>Monitoring and integrating code changes</w:t>
       </w:r>
     </w:p>
     <w:p>
@@ -558,7 +712,27 @@
           <w:szCs w:val="24"/>
           <w:lang w:val="en-IN"/>
         </w:rPr>
-        <w:t>Install Jenkins on Window System):</w:t>
+        <w:t xml:space="preserve">Install Jenkins on </w:t>
+      </w:r>
+      <w:r>
+        <w:rPr>
+          <w:b/>
+          <w:bCs/>
+          <w:sz w:val="24"/>
+          <w:szCs w:val="24"/>
+          <w:lang w:val="en-IN"/>
+        </w:rPr>
+        <w:t>Windows</w:t>
+      </w:r>
+      <w:r>
+        <w:rPr>
+          <w:b/>
+          <w:bCs/>
+          <w:sz w:val="24"/>
+          <w:szCs w:val="24"/>
+          <w:lang w:val="en-IN"/>
+        </w:rPr>
+        <w:t xml:space="preserve"> System:</w:t>
       </w:r>
     </w:p>
     <w:p>
@@ -621,7 +795,23 @@
           <w:szCs w:val="24"/>
           <w:lang w:val="en-IN"/>
         </w:rPr>
-        <w:t>Run the installer and follow the on-screen instructions. While installing choose </w:t>
+        <w:t>Run the installer and follow the on-screen instructions. While installing</w:t>
+      </w:r>
+      <w:r>
+        <w:rPr>
+          <w:sz w:val="24"/>
+          <w:szCs w:val="24"/>
+          <w:lang w:val="en-IN"/>
+        </w:rPr>
+        <w:t>,</w:t>
+      </w:r>
+      <w:r>
+        <w:rPr>
+          <w:sz w:val="24"/>
+          <w:szCs w:val="24"/>
+          <w:lang w:val="en-IN"/>
+        </w:rPr>
+        <w:t xml:space="preserve"> choose </w:t>
       </w:r>
       <w:r>
         <w:rPr>
@@ -649,29 +839,58 @@
           <w:szCs w:val="24"/>
           <w:lang w:val="en-IN"/>
         </w:rPr>
-        <w:t xml:space="preserve">run service as </w:t>
-      </w:r>
-      <w:proofErr w:type="spellStart"/>
-      <w:r>
-        <w:rPr>
-          <w:b/>
-          <w:bCs/>
-          <w:sz w:val="24"/>
-          <w:szCs w:val="24"/>
-          <w:lang w:val="en-IN"/>
-        </w:rPr>
-        <w:t>LocalSystem</w:t>
-      </w:r>
-      <w:proofErr w:type="spellEnd"/>
-      <w:r>
-        <w:rPr>
-          <w:b/>
-          <w:bCs/>
-          <w:sz w:val="24"/>
-          <w:szCs w:val="24"/>
-          <w:lang w:val="en-IN"/>
-        </w:rPr>
-        <w:t xml:space="preserve"> (not recommended)</w:t>
+        <w:t xml:space="preserve">run </w:t>
+      </w:r>
+      <w:r>
+        <w:rPr>
+          <w:b/>
+          <w:bCs/>
+          <w:sz w:val="24"/>
+          <w:szCs w:val="24"/>
+          <w:lang w:val="en-IN"/>
+        </w:rPr>
+        <w:t xml:space="preserve">the </w:t>
+      </w:r>
+      <w:r>
+        <w:rPr>
+          <w:b/>
+          <w:bCs/>
+          <w:sz w:val="24"/>
+          <w:szCs w:val="24"/>
+          <w:lang w:val="en-IN"/>
+        </w:rPr>
+        <w:t>service as Local</w:t>
+      </w:r>
+      <w:r>
+        <w:rPr>
+          <w:b/>
+          <w:bCs/>
+          <w:sz w:val="24"/>
+          <w:szCs w:val="24"/>
+          <w:lang w:val="en-IN"/>
+        </w:rPr>
+        <w:t xml:space="preserve"> </w:t>
+      </w:r>
+      <w:r>
+        <w:rPr>
+          <w:b/>
+          <w:bCs/>
+          <w:sz w:val="24"/>
+          <w:szCs w:val="24"/>
+          <w:lang w:val="en-IN"/>
+        </w:rPr>
+        <w:t xml:space="preserve">System (not </w:t>
+      </w:r>
+      <w:r>
+        <w:rPr>
+          <w:b/>
+          <w:bCs/>
+          <w:sz w:val="24"/>
+          <w:szCs w:val="24"/>
+          <w:lang w:val="en-IN"/>
+        </w:rPr>
+        <w:lastRenderedPageBreak/>
+        <w:t>recommended)</w:t>
       </w:r>
       <w:r>
         <w:rPr>
@@ -957,18 +1176,7 @@
           <w:szCs w:val="24"/>
           <w:lang w:val="en-IN"/>
         </w:rPr>
-        <w:t xml:space="preserve">running on port either </w:t>
-      </w:r>
-      <w:r>
-        <w:rPr>
-          <w:b/>
-          <w:bCs/>
-          <w:sz w:val="24"/>
-          <w:szCs w:val="24"/>
-          <w:lang w:val="en-IN"/>
-        </w:rPr>
-        <w:lastRenderedPageBreak/>
-        <w:t>default port</w:t>
+        <w:t>running on port either default port</w:t>
       </w:r>
       <w:r>
         <w:rPr>
@@ -1605,6 +1813,7 @@
           <w:szCs w:val="24"/>
           <w:lang w:val="en-IN"/>
         </w:rPr>
+        <w:lastRenderedPageBreak/>
         <w:drawing>
           <wp:inline distT="0" distB="0" distL="0" distR="0" wp14:anchorId="642C4D09" wp14:editId="631F85F2">
             <wp:extent cx="2875915" cy="3562350"/>
@@ -1657,6 +1866,16 @@
           </wp:inline>
         </w:drawing>
       </w:r>
+    </w:p>
+    <w:p>
+      <w:pPr>
+        <w:spacing w:line="276" w:lineRule="auto"/>
+        <w:ind w:left="720"/>
+        <w:rPr>
+          <w:sz w:val="24"/>
+          <w:szCs w:val="24"/>
+        </w:rPr>
+      </w:pPr>
       <w:r>
         <w:rPr>
           <w:noProof/>
@@ -1664,7 +1883,6 @@
           <w:szCs w:val="24"/>
           <w:lang w:val="en-IN"/>
         </w:rPr>
-        <w:lastRenderedPageBreak/>
         <w:drawing>
           <wp:inline distT="0" distB="0" distL="0" distR="0" wp14:anchorId="534278F8" wp14:editId="1CFC017C">
             <wp:extent cx="5731510" cy="2900680"/>
@@ -3530,7 +3748,6 @@
   <w:style w:type="character" w:default="1" w:styleId="DefaultParagraphFont">
     <w:name w:val="Default Paragraph Font"/>
     <w:uiPriority w:val="1"/>
-    <w:semiHidden/>
     <w:unhideWhenUsed/>
   </w:style>
   <w:style w:type="table" w:default="1" w:styleId="TableNormal">

</xml_diff>